<commit_message>
récupérer toutes les valeurs des pouls+words
</commit_message>
<xml_diff>
--- a/A1-Fondamentaux Scientifiques -2017-2018_Feuille_Avancement_Groupe.docx
+++ b/A1-Fondamentaux Scientifiques -2017-2018_Feuille_Avancement_Groupe.docx
@@ -2058,8 +2058,6 @@
             <w:r>
               <w:t>Récupérer</w:t>
             </w:r>
-            <w:bookmarkStart w:id="0" w:name="_GoBack"/>
-            <w:bookmarkEnd w:id="0"/>
             <w:r>
               <w:t xml:space="preserve"> et identifier le matériel</w:t>
             </w:r>
@@ -3238,6 +3236,8 @@
           </w:tcPr>
           <w:p/>
         </w:tc>
+        <w:bookmarkStart w:id="0" w:name="_GoBack"/>
+        <w:bookmarkEnd w:id="0"/>
       </w:tr>
       <w:tr>
         <w:trPr>
@@ -3285,7 +3285,7 @@
           </w:tcPr>
           <w:p>
             <w:r>
-              <w:t>Fait</w:t>
+              <w:t>En cours</w:t>
             </w:r>
           </w:p>
         </w:tc>
@@ -3294,7 +3294,13 @@
             <w:tcW w:w="712" w:type="dxa"/>
             <w:shd w:val="clear" w:color="auto" w:fill="auto"/>
           </w:tcPr>
-          <w:p/>
+          <w:p>
+            <w:proofErr w:type="gramStart"/>
+            <w:r>
+              <w:t>fait</w:t>
+            </w:r>
+            <w:proofErr w:type="gramEnd"/>
+          </w:p>
         </w:tc>
         <w:tc>
           <w:tcPr>
@@ -3345,7 +3351,16 @@
             <w:tcW w:w="1139" w:type="dxa"/>
             <w:shd w:val="clear" w:color="auto" w:fill="auto"/>
           </w:tcPr>
-          <w:p/>
+          <w:p>
+            <w:proofErr w:type="gramStart"/>
+            <w:r>
+              <w:t>récupérer</w:t>
+            </w:r>
+            <w:proofErr w:type="gramEnd"/>
+            <w:r>
+              <w:t xml:space="preserve"> toutes les valeurs des pouls</w:t>
+            </w:r>
+          </w:p>
         </w:tc>
         <w:tc>
           <w:tcPr>
@@ -3380,7 +3395,11 @@
             <w:tcW w:w="712" w:type="dxa"/>
             <w:shd w:val="clear" w:color="auto" w:fill="auto"/>
           </w:tcPr>
-          <w:p/>
+          <w:p>
+            <w:r>
+              <w:t>En cours</w:t>
+            </w:r>
+          </w:p>
         </w:tc>
         <w:tc>
           <w:tcPr>
@@ -4091,10 +4110,7 @@
           </w:tcPr>
           <w:p>
             <w:r>
-              <w:t>Récupérer</w:t>
-            </w:r>
-            <w:r>
-              <w:t xml:space="preserve"> et identifier le matériel</w:t>
+              <w:t>Récupérer et identifier le matériel</w:t>
             </w:r>
           </w:p>
         </w:tc>
@@ -8721,7 +8737,7 @@
 </file>
 
 <file path=customXml/itemProps1.xml><?xml version="1.0" encoding="utf-8"?>
-<ds:datastoreItem xmlns:ds="http://schemas.openxmlformats.org/officeDocument/2006/customXml" ds:itemID="{655C1C05-C9E6-4F1C-99BF-14C3D5A8EE77}">
+<ds:datastoreItem xmlns:ds="http://schemas.openxmlformats.org/officeDocument/2006/customXml" ds:itemID="{502AE9E0-FF6A-46D0-808F-0D90B95DF633}">
   <ds:schemaRefs>
     <ds:schemaRef ds:uri="http://schemas.openxmlformats.org/officeDocument/2006/bibliography"/>
   </ds:schemaRefs>

</xml_diff>

<commit_message>
question 1 dans le word
</commit_message>
<xml_diff>
--- a/A1-Fondamentaux Scientifiques -2017-2018_Feuille_Avancement_Groupe.docx
+++ b/A1-Fondamentaux Scientifiques -2017-2018_Feuille_Avancement_Groupe.docx
@@ -1,6 +1,6 @@
 
 <file path=word/document.xml><?xml version="1.0" encoding="utf-8"?>
-<w:document xmlns:wpc="http://schemas.microsoft.com/office/word/2010/wordprocessingCanvas" xmlns:cx="http://schemas.microsoft.com/office/drawing/2014/chartex" xmlns:mc="http://schemas.openxmlformats.org/markup-compatibility/2006" xmlns:o="urn:schemas-microsoft-com:office:office" xmlns:r="http://schemas.openxmlformats.org/officeDocument/2006/relationships" xmlns:m="http://schemas.openxmlformats.org/officeDocument/2006/math" xmlns:v="urn:schemas-microsoft-com:vml" xmlns:wp14="http://schemas.microsoft.com/office/word/2010/wordprocessingDrawing" xmlns:wp="http://schemas.openxmlformats.org/drawingml/2006/wordprocessingDrawing" xmlns:w10="urn:schemas-microsoft-com:office:word" xmlns:w="http://schemas.openxmlformats.org/wordprocessingml/2006/main" xmlns:w14="http://schemas.microsoft.com/office/word/2010/wordml" xmlns:w15="http://schemas.microsoft.com/office/word/2012/wordml" xmlns:w16se="http://schemas.microsoft.com/office/word/2015/wordml/symex" xmlns:wpg="http://schemas.microsoft.com/office/word/2010/wordprocessingGroup" xmlns:wpi="http://schemas.microsoft.com/office/word/2010/wordprocessingInk" xmlns:wne="http://schemas.microsoft.com/office/word/2006/wordml" xmlns:wps="http://schemas.microsoft.com/office/word/2010/wordprocessingShape" mc:Ignorable="w14 w15 w16se wp14">
+<w:document xmlns:wpc="http://schemas.microsoft.com/office/word/2010/wordprocessingCanvas" xmlns:cx="http://schemas.microsoft.com/office/drawing/2014/chartex" xmlns:cx1="http://schemas.microsoft.com/office/drawing/2015/9/8/chartex" xmlns:cx2="http://schemas.microsoft.com/office/drawing/2015/10/21/chartex" xmlns:cx3="http://schemas.microsoft.com/office/drawing/2016/5/9/chartex" xmlns:cx4="http://schemas.microsoft.com/office/drawing/2016/5/10/chartex" xmlns:cx5="http://schemas.microsoft.com/office/drawing/2016/5/11/chartex" xmlns:cx6="http://schemas.microsoft.com/office/drawing/2016/5/12/chartex" xmlns:cx7="http://schemas.microsoft.com/office/drawing/2016/5/13/chartex" xmlns:cx8="http://schemas.microsoft.com/office/drawing/2016/5/14/chartex" xmlns:mc="http://schemas.openxmlformats.org/markup-compatibility/2006" xmlns:aink="http://schemas.microsoft.com/office/drawing/2016/ink" xmlns:am3d="http://schemas.microsoft.com/office/drawing/2017/model3d" xmlns:o="urn:schemas-microsoft-com:office:office" xmlns:r="http://schemas.openxmlformats.org/officeDocument/2006/relationships" xmlns:m="http://schemas.openxmlformats.org/officeDocument/2006/math" xmlns:v="urn:schemas-microsoft-com:vml" xmlns:wp14="http://schemas.microsoft.com/office/word/2010/wordprocessingDrawing" xmlns:wp="http://schemas.openxmlformats.org/drawingml/2006/wordprocessingDrawing" xmlns:w10="urn:schemas-microsoft-com:office:word" xmlns:w="http://schemas.openxmlformats.org/wordprocessingml/2006/main" xmlns:w14="http://schemas.microsoft.com/office/word/2010/wordml" xmlns:w15="http://schemas.microsoft.com/office/word/2012/wordml" xmlns:w16cid="http://schemas.microsoft.com/office/word/2016/wordml/cid" xmlns:w16se="http://schemas.microsoft.com/office/word/2015/wordml/symex" xmlns:wpg="http://schemas.microsoft.com/office/word/2010/wordprocessingGroup" xmlns:wpi="http://schemas.microsoft.com/office/word/2010/wordprocessingInk" xmlns:wne="http://schemas.microsoft.com/office/word/2006/wordml" xmlns:wps="http://schemas.microsoft.com/office/word/2010/wordprocessingShape" mc:Ignorable="w14 w15 w16se w16cid wp14">
   <w:body>
     <w:p/>
     <w:p>
@@ -251,6 +251,60 @@
       </w:pPr>
       <w:r>
         <w:rPr>
+          <w:noProof/>
+        </w:rPr>
+        <w:drawing>
+          <wp:anchor distT="0" distB="0" distL="114300" distR="114300" simplePos="0" relativeHeight="251654144" behindDoc="0" locked="0" layoutInCell="1" allowOverlap="1">
+            <wp:simplePos x="0" y="0"/>
+            <wp:positionH relativeFrom="column">
+              <wp:posOffset>-871220</wp:posOffset>
+            </wp:positionH>
+            <wp:positionV relativeFrom="paragraph">
+              <wp:posOffset>215265</wp:posOffset>
+            </wp:positionV>
+            <wp:extent cx="2267266" cy="3686689"/>
+            <wp:effectExtent l="0" t="0" r="0" b="9525"/>
+            <wp:wrapNone/>
+            <wp:docPr id="7" name="Image 7"/>
+            <wp:cNvGraphicFramePr>
+              <a:graphicFrameLocks xmlns:a="http://schemas.openxmlformats.org/drawingml/2006/main" noChangeAspect="1"/>
+            </wp:cNvGraphicFramePr>
+            <a:graphic xmlns:a="http://schemas.openxmlformats.org/drawingml/2006/main">
+              <a:graphicData uri="http://schemas.openxmlformats.org/drawingml/2006/picture">
+                <pic:pic xmlns:pic="http://schemas.openxmlformats.org/drawingml/2006/picture">
+                  <pic:nvPicPr>
+                    <pic:cNvPr id="7" name="3.1.PNG"/>
+                    <pic:cNvPicPr/>
+                  </pic:nvPicPr>
+                  <pic:blipFill>
+                    <a:blip r:embed="rId8">
+                      <a:extLst>
+                        <a:ext uri="{28A0092B-C50C-407E-A947-70E740481C1C}">
+                          <a14:useLocalDpi xmlns:a14="http://schemas.microsoft.com/office/drawing/2010/main" val="0"/>
+                        </a:ext>
+                      </a:extLst>
+                    </a:blip>
+                    <a:stretch>
+                      <a:fillRect/>
+                    </a:stretch>
+                  </pic:blipFill>
+                  <pic:spPr>
+                    <a:xfrm>
+                      <a:off x="0" y="0"/>
+                      <a:ext cx="2267266" cy="3686689"/>
+                    </a:xfrm>
+                    <a:prstGeom prst="rect">
+                      <a:avLst/>
+                    </a:prstGeom>
+                  </pic:spPr>
+                </pic:pic>
+              </a:graphicData>
+            </a:graphic>
+          </wp:anchor>
+        </w:drawing>
+      </w:r>
+      <w:r>
+        <w:rPr>
           <w:b/>
           <w:i/>
         </w:rPr>
@@ -275,16 +329,189 @@
       <w:pPr>
         <w:ind w:left="-180"/>
       </w:pPr>
-    </w:p>
-    <w:p>
-      <w:pPr>
-        <w:ind w:left="-180"/>
-      </w:pPr>
-    </w:p>
-    <w:p>
-      <w:pPr>
-        <w:ind w:left="-180"/>
-      </w:pPr>
+      <w:r>
+        <w:rPr>
+          <w:noProof/>
+        </w:rPr>
+        <w:drawing>
+          <wp:anchor distT="0" distB="0" distL="114300" distR="114300" simplePos="0" relativeHeight="251662336" behindDoc="0" locked="0" layoutInCell="1" allowOverlap="1">
+            <wp:simplePos x="0" y="0"/>
+            <wp:positionH relativeFrom="column">
+              <wp:posOffset>3224530</wp:posOffset>
+            </wp:positionH>
+            <wp:positionV relativeFrom="paragraph">
+              <wp:posOffset>69215</wp:posOffset>
+            </wp:positionV>
+            <wp:extent cx="2181529" cy="885949"/>
+            <wp:effectExtent l="0" t="0" r="0" b="9525"/>
+            <wp:wrapNone/>
+            <wp:docPr id="10" name="Image 10"/>
+            <wp:cNvGraphicFramePr>
+              <a:graphicFrameLocks xmlns:a="http://schemas.openxmlformats.org/drawingml/2006/main" noChangeAspect="1"/>
+            </wp:cNvGraphicFramePr>
+            <a:graphic xmlns:a="http://schemas.openxmlformats.org/drawingml/2006/main">
+              <a:graphicData uri="http://schemas.openxmlformats.org/drawingml/2006/picture">
+                <pic:pic xmlns:pic="http://schemas.openxmlformats.org/drawingml/2006/picture">
+                  <pic:nvPicPr>
+                    <pic:cNvPr id="10" name="3.3.PNG"/>
+                    <pic:cNvPicPr/>
+                  </pic:nvPicPr>
+                  <pic:blipFill>
+                    <a:blip r:embed="rId9">
+                      <a:extLst>
+                        <a:ext uri="{28A0092B-C50C-407E-A947-70E740481C1C}">
+                          <a14:useLocalDpi xmlns:a14="http://schemas.microsoft.com/office/drawing/2010/main" val="0"/>
+                        </a:ext>
+                      </a:extLst>
+                    </a:blip>
+                    <a:stretch>
+                      <a:fillRect/>
+                    </a:stretch>
+                  </pic:blipFill>
+                  <pic:spPr>
+                    <a:xfrm>
+                      <a:off x="0" y="0"/>
+                      <a:ext cx="2181529" cy="885949"/>
+                    </a:xfrm>
+                    <a:prstGeom prst="rect">
+                      <a:avLst/>
+                    </a:prstGeom>
+                  </pic:spPr>
+                </pic:pic>
+              </a:graphicData>
+            </a:graphic>
+          </wp:anchor>
+        </w:drawing>
+      </w:r>
+      <w:r>
+        <w:rPr>
+          <w:noProof/>
+        </w:rPr>
+        <w:drawing>
+          <wp:anchor distT="0" distB="0" distL="114300" distR="114300" simplePos="0" relativeHeight="251659264" behindDoc="0" locked="0" layoutInCell="1" allowOverlap="1">
+            <wp:simplePos x="0" y="0"/>
+            <wp:positionH relativeFrom="column">
+              <wp:posOffset>1405255</wp:posOffset>
+            </wp:positionH>
+            <wp:positionV relativeFrom="paragraph">
+              <wp:posOffset>69215</wp:posOffset>
+            </wp:positionV>
+            <wp:extent cx="1800476" cy="4772691"/>
+            <wp:effectExtent l="0" t="0" r="9525" b="8890"/>
+            <wp:wrapNone/>
+            <wp:docPr id="8" name="Image 8"/>
+            <wp:cNvGraphicFramePr>
+              <a:graphicFrameLocks xmlns:a="http://schemas.openxmlformats.org/drawingml/2006/main" noChangeAspect="1"/>
+            </wp:cNvGraphicFramePr>
+            <a:graphic xmlns:a="http://schemas.openxmlformats.org/drawingml/2006/main">
+              <a:graphicData uri="http://schemas.openxmlformats.org/drawingml/2006/picture">
+                <pic:pic xmlns:pic="http://schemas.openxmlformats.org/drawingml/2006/picture">
+                  <pic:nvPicPr>
+                    <pic:cNvPr id="8" name="3.2.PNG"/>
+                    <pic:cNvPicPr/>
+                  </pic:nvPicPr>
+                  <pic:blipFill>
+                    <a:blip r:embed="rId10">
+                      <a:extLst>
+                        <a:ext uri="{28A0092B-C50C-407E-A947-70E740481C1C}">
+                          <a14:useLocalDpi xmlns:a14="http://schemas.microsoft.com/office/drawing/2010/main" val="0"/>
+                        </a:ext>
+                      </a:extLst>
+                    </a:blip>
+                    <a:stretch>
+                      <a:fillRect/>
+                    </a:stretch>
+                  </pic:blipFill>
+                  <pic:spPr>
+                    <a:xfrm>
+                      <a:off x="0" y="0"/>
+                      <a:ext cx="1800476" cy="4772691"/>
+                    </a:xfrm>
+                    <a:prstGeom prst="rect">
+                      <a:avLst/>
+                    </a:prstGeom>
+                  </pic:spPr>
+                </pic:pic>
+              </a:graphicData>
+            </a:graphic>
+          </wp:anchor>
+        </w:drawing>
+      </w:r>
+    </w:p>
+    <w:p>
+      <w:pPr>
+        <w:ind w:left="-180"/>
+      </w:pPr>
+    </w:p>
+    <w:p>
+      <w:pPr>
+        <w:ind w:left="-180"/>
+      </w:pPr>
+    </w:p>
+    <w:p>
+      <w:pPr>
+        <w:ind w:left="-180"/>
+      </w:pPr>
+      <w:r>
+        <w:rPr>
+          <w:noProof/>
+        </w:rPr>
+        <w:drawing>
+          <wp:anchor distT="0" distB="0" distL="114300" distR="114300" simplePos="0" relativeHeight="251664384" behindDoc="0" locked="0" layoutInCell="1" allowOverlap="1">
+            <wp:simplePos x="0" y="0"/>
+            <wp:positionH relativeFrom="column">
+              <wp:posOffset>3234055</wp:posOffset>
+            </wp:positionH>
+            <wp:positionV relativeFrom="paragraph">
+              <wp:posOffset>6350</wp:posOffset>
+            </wp:positionV>
+            <wp:extent cx="3566711" cy="1333500"/>
+            <wp:effectExtent l="0" t="0" r="0" b="0"/>
+            <wp:wrapNone/>
+            <wp:docPr id="11" name="Image 11"/>
+            <wp:cNvGraphicFramePr>
+              <a:graphicFrameLocks xmlns:a="http://schemas.openxmlformats.org/drawingml/2006/main" noChangeAspect="1"/>
+            </wp:cNvGraphicFramePr>
+            <a:graphic xmlns:a="http://schemas.openxmlformats.org/drawingml/2006/main">
+              <a:graphicData uri="http://schemas.openxmlformats.org/drawingml/2006/picture">
+                <pic:pic xmlns:pic="http://schemas.openxmlformats.org/drawingml/2006/picture">
+                  <pic:nvPicPr>
+                    <pic:cNvPr id="11" name="3.3 1.PNG"/>
+                    <pic:cNvPicPr/>
+                  </pic:nvPicPr>
+                  <pic:blipFill>
+                    <a:blip r:embed="rId11">
+                      <a:extLst>
+                        <a:ext uri="{28A0092B-C50C-407E-A947-70E740481C1C}">
+                          <a14:useLocalDpi xmlns:a14="http://schemas.microsoft.com/office/drawing/2010/main" val="0"/>
+                        </a:ext>
+                      </a:extLst>
+                    </a:blip>
+                    <a:stretch>
+                      <a:fillRect/>
+                    </a:stretch>
+                  </pic:blipFill>
+                  <pic:spPr>
+                    <a:xfrm>
+                      <a:off x="0" y="0"/>
+                      <a:ext cx="3584529" cy="1340162"/>
+                    </a:xfrm>
+                    <a:prstGeom prst="rect">
+                      <a:avLst/>
+                    </a:prstGeom>
+                  </pic:spPr>
+                </pic:pic>
+              </a:graphicData>
+            </a:graphic>
+            <wp14:sizeRelH relativeFrom="margin">
+              <wp14:pctWidth>0</wp14:pctWidth>
+            </wp14:sizeRelH>
+            <wp14:sizeRelV relativeFrom="margin">
+              <wp14:pctHeight>0</wp14:pctHeight>
+            </wp14:sizeRelV>
+          </wp:anchor>
+        </w:drawing>
+      </w:r>
     </w:p>
     <w:p>
       <w:pPr>
@@ -321,6 +548,8 @@
       <w:pPr>
         <w:ind w:left="-180"/>
       </w:pPr>
+      <w:bookmarkStart w:id="0" w:name="_GoBack"/>
+      <w:bookmarkEnd w:id="0"/>
     </w:p>
     <w:p>
       <w:pPr>
@@ -958,8 +1187,8 @@
           <w:i/>
         </w:rPr>
         <w:sectPr>
-          <w:headerReference w:type="default" r:id="rId8"/>
-          <w:footerReference w:type="default" r:id="rId9"/>
+          <w:headerReference w:type="default" r:id="rId12"/>
+          <w:footerReference w:type="default" r:id="rId13"/>
           <w:pgSz w:w="11906" w:h="16838"/>
           <w:pgMar w:top="851" w:right="1417" w:bottom="1417" w:left="1417" w:header="708" w:footer="708" w:gutter="0"/>
           <w:cols w:space="708"/>
@@ -971,7 +1200,23 @@
           <w:b/>
           <w:i/>
         </w:rPr>
-        <w:t>Schéma électroniques avec les composants sur Fritzing (</w:t>
+        <w:t xml:space="preserve">Schéma électroniques avec les composants sur </w:t>
+      </w:r>
+      <w:proofErr w:type="spellStart"/>
+      <w:r>
+        <w:rPr>
+          <w:b/>
+          <w:i/>
+        </w:rPr>
+        <w:t>Fritzing</w:t>
+      </w:r>
+      <w:proofErr w:type="spellEnd"/>
+      <w:r>
+        <w:rPr>
+          <w:b/>
+          <w:i/>
+        </w:rPr>
+        <w:t xml:space="preserve"> (</w:t>
       </w:r>
       <w:r>
         <w:rPr>
@@ -999,8 +1244,26 @@
           <w:b/>
           <w:i/>
         </w:rPr>
-        <w:t xml:space="preserve"> cœur de LEDs )</w:t>
+        <w:t xml:space="preserve"> cœur de </w:t>
       </w:r>
+      <w:proofErr w:type="spellStart"/>
+      <w:proofErr w:type="gramStart"/>
+      <w:r>
+        <w:rPr>
+          <w:b/>
+          <w:i/>
+        </w:rPr>
+        <w:t>LEDs</w:t>
+      </w:r>
+      <w:proofErr w:type="spellEnd"/>
+      <w:r>
+        <w:rPr>
+          <w:b/>
+          <w:i/>
+        </w:rPr>
+        <w:t xml:space="preserve"> )</w:t>
+      </w:r>
+      <w:proofErr w:type="gramEnd"/>
       <w:r>
         <w:rPr>
           <w:b/>
@@ -1049,7 +1312,39 @@
           <w:b/>
           <w:i/>
         </w:rPr>
-        <w:t>algorithmique chaque partie du projet (module cardio, module cœur de LEDs (inclus la génération automatique du paramétrage à partir d’un programme en C), module Preprocessing/acquisition des données, module lecture et traitement de données en C)</w:t>
+        <w:t xml:space="preserve">algorithmique chaque partie du projet (module cardio, module cœur de </w:t>
+      </w:r>
+      <w:proofErr w:type="spellStart"/>
+      <w:r>
+        <w:rPr>
+          <w:b/>
+          <w:i/>
+        </w:rPr>
+        <w:t>LEDs</w:t>
+      </w:r>
+      <w:proofErr w:type="spellEnd"/>
+      <w:r>
+        <w:rPr>
+          <w:b/>
+          <w:i/>
+        </w:rPr>
+        <w:t xml:space="preserve"> (inclus la génération automatique du paramétrage à partir d’un programme en C), module </w:t>
+      </w:r>
+      <w:proofErr w:type="spellStart"/>
+      <w:r>
+        <w:rPr>
+          <w:b/>
+          <w:i/>
+        </w:rPr>
+        <w:t>Preprocessing</w:t>
+      </w:r>
+      <w:proofErr w:type="spellEnd"/>
+      <w:r>
+        <w:rPr>
+          <w:b/>
+          <w:i/>
+        </w:rPr>
+        <w:t>/acquisition des données, module lecture et traitement de données en C)</w:t>
       </w:r>
     </w:p>
     <w:p>
@@ -2024,12 +2319,14 @@
             <w:shd w:val="clear" w:color="auto" w:fill="auto"/>
           </w:tcPr>
           <w:p>
+            <w:proofErr w:type="gramStart"/>
             <w:r>
               <w:t>fai</w:t>
             </w:r>
             <w:r>
               <w:t>t</w:t>
             </w:r>
+            <w:proofErr w:type="gramEnd"/>
           </w:p>
         </w:tc>
         <w:tc>
@@ -2090,7 +2387,23 @@
           </w:tcPr>
           <w:p>
             <w:r>
-              <w:t>Dev main.c (arduino)</w:t>
+              <w:t xml:space="preserve">Dev </w:t>
+            </w:r>
+            <w:proofErr w:type="spellStart"/>
+            <w:r>
+              <w:t>main.c</w:t>
+            </w:r>
+            <w:proofErr w:type="spellEnd"/>
+            <w:r>
+              <w:t xml:space="preserve"> (</w:t>
+            </w:r>
+            <w:proofErr w:type="spellStart"/>
+            <w:r>
+              <w:t>arduino</w:t>
+            </w:r>
+            <w:proofErr w:type="spellEnd"/>
+            <w:r>
+              <w:t>)</w:t>
             </w:r>
           </w:p>
         </w:tc>
@@ -2215,9 +2528,11 @@
             <w:shd w:val="clear" w:color="auto" w:fill="auto"/>
           </w:tcPr>
           <w:p>
+            <w:proofErr w:type="gramStart"/>
             <w:r>
               <w:t>fait</w:t>
             </w:r>
+            <w:proofErr w:type="gramEnd"/>
           </w:p>
         </w:tc>
         <w:tc>
@@ -2277,9 +2592,13 @@
             <w:shd w:val="clear" w:color="auto" w:fill="auto"/>
           </w:tcPr>
           <w:p>
+            <w:proofErr w:type="spellStart"/>
+            <w:proofErr w:type="gramStart"/>
             <w:r>
               <w:t>fritzing</w:t>
             </w:r>
+            <w:proofErr w:type="spellEnd"/>
+            <w:proofErr w:type="gramEnd"/>
           </w:p>
         </w:tc>
         <w:tc>
@@ -2389,15 +2708,29 @@
                 <w:between w:val="single" w:sz="6" w:space="1" w:color="auto"/>
               </w:pBdr>
             </w:pPr>
-            <w:r>
-              <w:t>Menu.c et .h en C, param.h</w:t>
-            </w:r>
-          </w:p>
-          <w:p/>
-          <w:p>
+            <w:proofErr w:type="spellStart"/>
+            <w:r>
+              <w:t>Menu.c</w:t>
+            </w:r>
+            <w:proofErr w:type="spellEnd"/>
+            <w:r>
+              <w:t xml:space="preserve"> et .h en C, </w:t>
+            </w:r>
+            <w:proofErr w:type="spellStart"/>
+            <w:r>
+              <w:t>param.h</w:t>
+            </w:r>
+            <w:proofErr w:type="spellEnd"/>
+          </w:p>
+          <w:p/>
+          <w:p>
+            <w:proofErr w:type="spellStart"/>
+            <w:proofErr w:type="gramStart"/>
             <w:r>
               <w:t>processing</w:t>
             </w:r>
+            <w:proofErr w:type="spellEnd"/>
+            <w:proofErr w:type="gramEnd"/>
           </w:p>
           <w:p/>
         </w:tc>
@@ -2496,11 +2829,11 @@
           </w:p>
           <w:p/>
           <w:p>
+            <w:proofErr w:type="gramStart"/>
             <w:r>
               <w:t>fait</w:t>
             </w:r>
-            <w:bookmarkStart w:id="0" w:name="_GoBack"/>
-            <w:bookmarkEnd w:id="0"/>
+            <w:proofErr w:type="gramEnd"/>
           </w:p>
         </w:tc>
         <w:tc>
@@ -3644,8 +3977,19 @@
                 <w:b/>
                 <w:u w:val="single"/>
               </w:rPr>
-              <w:t xml:space="preserve"> Elec,Dev</w:t>
-            </w:r>
+              <w:t xml:space="preserve"> </w:t>
+            </w:r>
+            <w:proofErr w:type="spellStart"/>
+            <w:proofErr w:type="gramStart"/>
+            <w:r>
+              <w:rPr>
+                <w:b/>
+                <w:u w:val="single"/>
+              </w:rPr>
+              <w:t>Elec,Dev</w:t>
+            </w:r>
+            <w:proofErr w:type="spellEnd"/>
+            <w:proofErr w:type="gramEnd"/>
           </w:p>
         </w:tc>
       </w:tr>
@@ -4216,8 +4560,13 @@
           </w:tcPr>
           <w:p>
             <w:r>
-              <w:t>Montage système Cœur LEDs</w:t>
-            </w:r>
+              <w:t xml:space="preserve">Montage système Cœur </w:t>
+            </w:r>
+            <w:proofErr w:type="spellStart"/>
+            <w:r>
+              <w:t>LEDs</w:t>
+            </w:r>
+            <w:proofErr w:type="spellEnd"/>
           </w:p>
         </w:tc>
         <w:tc>
@@ -5379,7 +5728,7 @@
 </file>
 
 <file path=word/endnotes.xml><?xml version="1.0" encoding="utf-8"?>
-<w:endnotes xmlns:wpc="http://schemas.microsoft.com/office/word/2010/wordprocessingCanvas" xmlns:cx="http://schemas.microsoft.com/office/drawing/2014/chartex" xmlns:mc="http://schemas.openxmlformats.org/markup-compatibility/2006" xmlns:o="urn:schemas-microsoft-com:office:office" xmlns:r="http://schemas.openxmlformats.org/officeDocument/2006/relationships" xmlns:m="http://schemas.openxmlformats.org/officeDocument/2006/math" xmlns:v="urn:schemas-microsoft-com:vml" xmlns:wp14="http://schemas.microsoft.com/office/word/2010/wordprocessingDrawing" xmlns:wp="http://schemas.openxmlformats.org/drawingml/2006/wordprocessingDrawing" xmlns:w10="urn:schemas-microsoft-com:office:word" xmlns:w="http://schemas.openxmlformats.org/wordprocessingml/2006/main" xmlns:w14="http://schemas.microsoft.com/office/word/2010/wordml" xmlns:w15="http://schemas.microsoft.com/office/word/2012/wordml" xmlns:w16se="http://schemas.microsoft.com/office/word/2015/wordml/symex" xmlns:wpg="http://schemas.microsoft.com/office/word/2010/wordprocessingGroup" xmlns:wpi="http://schemas.microsoft.com/office/word/2010/wordprocessingInk" xmlns:wne="http://schemas.microsoft.com/office/word/2006/wordml" xmlns:wps="http://schemas.microsoft.com/office/word/2010/wordprocessingShape" mc:Ignorable="w14 w15 w16se wp14">
+<w:endnotes xmlns:wpc="http://schemas.microsoft.com/office/word/2010/wordprocessingCanvas" xmlns:cx="http://schemas.microsoft.com/office/drawing/2014/chartex" xmlns:cx1="http://schemas.microsoft.com/office/drawing/2015/9/8/chartex" xmlns:cx2="http://schemas.microsoft.com/office/drawing/2015/10/21/chartex" xmlns:cx3="http://schemas.microsoft.com/office/drawing/2016/5/9/chartex" xmlns:cx4="http://schemas.microsoft.com/office/drawing/2016/5/10/chartex" xmlns:cx5="http://schemas.microsoft.com/office/drawing/2016/5/11/chartex" xmlns:cx6="http://schemas.microsoft.com/office/drawing/2016/5/12/chartex" xmlns:cx7="http://schemas.microsoft.com/office/drawing/2016/5/13/chartex" xmlns:cx8="http://schemas.microsoft.com/office/drawing/2016/5/14/chartex" xmlns:mc="http://schemas.openxmlformats.org/markup-compatibility/2006" xmlns:aink="http://schemas.microsoft.com/office/drawing/2016/ink" xmlns:am3d="http://schemas.microsoft.com/office/drawing/2017/model3d" xmlns:o="urn:schemas-microsoft-com:office:office" xmlns:r="http://schemas.openxmlformats.org/officeDocument/2006/relationships" xmlns:m="http://schemas.openxmlformats.org/officeDocument/2006/math" xmlns:v="urn:schemas-microsoft-com:vml" xmlns:wp14="http://schemas.microsoft.com/office/word/2010/wordprocessingDrawing" xmlns:wp="http://schemas.openxmlformats.org/drawingml/2006/wordprocessingDrawing" xmlns:w10="urn:schemas-microsoft-com:office:word" xmlns:w="http://schemas.openxmlformats.org/wordprocessingml/2006/main" xmlns:w14="http://schemas.microsoft.com/office/word/2010/wordml" xmlns:w15="http://schemas.microsoft.com/office/word/2012/wordml" xmlns:w16cid="http://schemas.microsoft.com/office/word/2016/wordml/cid" xmlns:w16se="http://schemas.microsoft.com/office/word/2015/wordml/symex" xmlns:wpg="http://schemas.microsoft.com/office/word/2010/wordprocessingGroup" xmlns:wpi="http://schemas.microsoft.com/office/word/2010/wordprocessingInk" xmlns:wne="http://schemas.microsoft.com/office/word/2006/wordml" xmlns:wps="http://schemas.microsoft.com/office/word/2010/wordprocessingShape" mc:Ignorable="w14 w15 w16se w16cid wp14">
   <w:endnote w:type="separator" w:id="-1">
     <w:p>
       <w:pPr>
@@ -5404,7 +5753,7 @@
 </file>
 
 <file path=word/footer1.xml><?xml version="1.0" encoding="utf-8"?>
-<w:ftr xmlns:wpc="http://schemas.microsoft.com/office/word/2010/wordprocessingCanvas" xmlns:cx="http://schemas.microsoft.com/office/drawing/2014/chartex" xmlns:mc="http://schemas.openxmlformats.org/markup-compatibility/2006" xmlns:o="urn:schemas-microsoft-com:office:office" xmlns:r="http://schemas.openxmlformats.org/officeDocument/2006/relationships" xmlns:m="http://schemas.openxmlformats.org/officeDocument/2006/math" xmlns:v="urn:schemas-microsoft-com:vml" xmlns:wp14="http://schemas.microsoft.com/office/word/2010/wordprocessingDrawing" xmlns:wp="http://schemas.openxmlformats.org/drawingml/2006/wordprocessingDrawing" xmlns:w10="urn:schemas-microsoft-com:office:word" xmlns:w="http://schemas.openxmlformats.org/wordprocessingml/2006/main" xmlns:w14="http://schemas.microsoft.com/office/word/2010/wordml" xmlns:w15="http://schemas.microsoft.com/office/word/2012/wordml" xmlns:w16se="http://schemas.microsoft.com/office/word/2015/wordml/symex" xmlns:wpg="http://schemas.microsoft.com/office/word/2010/wordprocessingGroup" xmlns:wpi="http://schemas.microsoft.com/office/word/2010/wordprocessingInk" xmlns:wne="http://schemas.microsoft.com/office/word/2006/wordml" xmlns:wps="http://schemas.microsoft.com/office/word/2010/wordprocessingShape" mc:Ignorable="w14 w15 w16se wp14">
+<w:ftr xmlns:wpc="http://schemas.microsoft.com/office/word/2010/wordprocessingCanvas" xmlns:cx="http://schemas.microsoft.com/office/drawing/2014/chartex" xmlns:cx1="http://schemas.microsoft.com/office/drawing/2015/9/8/chartex" xmlns:cx2="http://schemas.microsoft.com/office/drawing/2015/10/21/chartex" xmlns:cx3="http://schemas.microsoft.com/office/drawing/2016/5/9/chartex" xmlns:cx4="http://schemas.microsoft.com/office/drawing/2016/5/10/chartex" xmlns:cx5="http://schemas.microsoft.com/office/drawing/2016/5/11/chartex" xmlns:cx6="http://schemas.microsoft.com/office/drawing/2016/5/12/chartex" xmlns:cx7="http://schemas.microsoft.com/office/drawing/2016/5/13/chartex" xmlns:cx8="http://schemas.microsoft.com/office/drawing/2016/5/14/chartex" xmlns:mc="http://schemas.openxmlformats.org/markup-compatibility/2006" xmlns:aink="http://schemas.microsoft.com/office/drawing/2016/ink" xmlns:am3d="http://schemas.microsoft.com/office/drawing/2017/model3d" xmlns:o="urn:schemas-microsoft-com:office:office" xmlns:r="http://schemas.openxmlformats.org/officeDocument/2006/relationships" xmlns:m="http://schemas.openxmlformats.org/officeDocument/2006/math" xmlns:v="urn:schemas-microsoft-com:vml" xmlns:wp14="http://schemas.microsoft.com/office/word/2010/wordprocessingDrawing" xmlns:wp="http://schemas.openxmlformats.org/drawingml/2006/wordprocessingDrawing" xmlns:w10="urn:schemas-microsoft-com:office:word" xmlns:w="http://schemas.openxmlformats.org/wordprocessingml/2006/main" xmlns:w14="http://schemas.microsoft.com/office/word/2010/wordml" xmlns:w15="http://schemas.microsoft.com/office/word/2012/wordml" xmlns:w16cid="http://schemas.microsoft.com/office/word/2016/wordml/cid" xmlns:w16se="http://schemas.microsoft.com/office/word/2015/wordml/symex" xmlns:wpg="http://schemas.microsoft.com/office/word/2010/wordprocessingGroup" xmlns:wpi="http://schemas.microsoft.com/office/word/2010/wordprocessingInk" xmlns:wne="http://schemas.microsoft.com/office/word/2006/wordml" xmlns:wps="http://schemas.microsoft.com/office/word/2010/wordprocessingShape" mc:Ignorable="w14 w15 w16se w16cid wp14">
   <w:p>
     <w:pPr>
       <w:pStyle w:val="Pieddepage"/>
@@ -5507,7 +5856,15 @@
       <w:pStyle w:val="Pieddepage"/>
     </w:pPr>
     <w:r>
-      <w:t xml:space="preserve">Julio Santilario </w:t>
+      <w:t xml:space="preserve">Julio </w:t>
+    </w:r>
+    <w:proofErr w:type="spellStart"/>
+    <w:r>
+      <w:t>Santilario</w:t>
+    </w:r>
+    <w:proofErr w:type="spellEnd"/>
+    <w:r>
+      <w:t xml:space="preserve"> </w:t>
     </w:r>
     <w:hyperlink r:id="rId2" w:history="1">
       <w:r>
@@ -5547,7 +5904,7 @@
 </file>
 
 <file path=word/footnotes.xml><?xml version="1.0" encoding="utf-8"?>
-<w:footnotes xmlns:wpc="http://schemas.microsoft.com/office/word/2010/wordprocessingCanvas" xmlns:cx="http://schemas.microsoft.com/office/drawing/2014/chartex" xmlns:mc="http://schemas.openxmlformats.org/markup-compatibility/2006" xmlns:o="urn:schemas-microsoft-com:office:office" xmlns:r="http://schemas.openxmlformats.org/officeDocument/2006/relationships" xmlns:m="http://schemas.openxmlformats.org/officeDocument/2006/math" xmlns:v="urn:schemas-microsoft-com:vml" xmlns:wp14="http://schemas.microsoft.com/office/word/2010/wordprocessingDrawing" xmlns:wp="http://schemas.openxmlformats.org/drawingml/2006/wordprocessingDrawing" xmlns:w10="urn:schemas-microsoft-com:office:word" xmlns:w="http://schemas.openxmlformats.org/wordprocessingml/2006/main" xmlns:w14="http://schemas.microsoft.com/office/word/2010/wordml" xmlns:w15="http://schemas.microsoft.com/office/word/2012/wordml" xmlns:w16se="http://schemas.microsoft.com/office/word/2015/wordml/symex" xmlns:wpg="http://schemas.microsoft.com/office/word/2010/wordprocessingGroup" xmlns:wpi="http://schemas.microsoft.com/office/word/2010/wordprocessingInk" xmlns:wne="http://schemas.microsoft.com/office/word/2006/wordml" xmlns:wps="http://schemas.microsoft.com/office/word/2010/wordprocessingShape" mc:Ignorable="w14 w15 w16se wp14">
+<w:footnotes xmlns:wpc="http://schemas.microsoft.com/office/word/2010/wordprocessingCanvas" xmlns:cx="http://schemas.microsoft.com/office/drawing/2014/chartex" xmlns:cx1="http://schemas.microsoft.com/office/drawing/2015/9/8/chartex" xmlns:cx2="http://schemas.microsoft.com/office/drawing/2015/10/21/chartex" xmlns:cx3="http://schemas.microsoft.com/office/drawing/2016/5/9/chartex" xmlns:cx4="http://schemas.microsoft.com/office/drawing/2016/5/10/chartex" xmlns:cx5="http://schemas.microsoft.com/office/drawing/2016/5/11/chartex" xmlns:cx6="http://schemas.microsoft.com/office/drawing/2016/5/12/chartex" xmlns:cx7="http://schemas.microsoft.com/office/drawing/2016/5/13/chartex" xmlns:cx8="http://schemas.microsoft.com/office/drawing/2016/5/14/chartex" xmlns:mc="http://schemas.openxmlformats.org/markup-compatibility/2006" xmlns:aink="http://schemas.microsoft.com/office/drawing/2016/ink" xmlns:am3d="http://schemas.microsoft.com/office/drawing/2017/model3d" xmlns:o="urn:schemas-microsoft-com:office:office" xmlns:r="http://schemas.openxmlformats.org/officeDocument/2006/relationships" xmlns:m="http://schemas.openxmlformats.org/officeDocument/2006/math" xmlns:v="urn:schemas-microsoft-com:vml" xmlns:wp14="http://schemas.microsoft.com/office/word/2010/wordprocessingDrawing" xmlns:wp="http://schemas.openxmlformats.org/drawingml/2006/wordprocessingDrawing" xmlns:w10="urn:schemas-microsoft-com:office:word" xmlns:w="http://schemas.openxmlformats.org/wordprocessingml/2006/main" xmlns:w14="http://schemas.microsoft.com/office/word/2010/wordml" xmlns:w15="http://schemas.microsoft.com/office/word/2012/wordml" xmlns:w16cid="http://schemas.microsoft.com/office/word/2016/wordml/cid" xmlns:w16se="http://schemas.microsoft.com/office/word/2015/wordml/symex" xmlns:wpg="http://schemas.microsoft.com/office/word/2010/wordprocessingGroup" xmlns:wpi="http://schemas.microsoft.com/office/word/2010/wordprocessingInk" xmlns:wne="http://schemas.microsoft.com/office/word/2006/wordml" xmlns:wps="http://schemas.microsoft.com/office/word/2010/wordprocessingShape" mc:Ignorable="w14 w15 w16se w16cid wp14">
   <w:footnote w:type="separator" w:id="-1">
     <w:p>
       <w:pPr>
@@ -5572,7 +5929,7 @@
 </file>
 
 <file path=word/header1.xml><?xml version="1.0" encoding="utf-8"?>
-<w:hdr xmlns:wpc="http://schemas.microsoft.com/office/word/2010/wordprocessingCanvas" xmlns:cx="http://schemas.microsoft.com/office/drawing/2014/chartex" xmlns:mc="http://schemas.openxmlformats.org/markup-compatibility/2006" xmlns:o="urn:schemas-microsoft-com:office:office" xmlns:r="http://schemas.openxmlformats.org/officeDocument/2006/relationships" xmlns:m="http://schemas.openxmlformats.org/officeDocument/2006/math" xmlns:v="urn:schemas-microsoft-com:vml" xmlns:wp14="http://schemas.microsoft.com/office/word/2010/wordprocessingDrawing" xmlns:wp="http://schemas.openxmlformats.org/drawingml/2006/wordprocessingDrawing" xmlns:w10="urn:schemas-microsoft-com:office:word" xmlns:w="http://schemas.openxmlformats.org/wordprocessingml/2006/main" xmlns:w14="http://schemas.microsoft.com/office/word/2010/wordml" xmlns:w15="http://schemas.microsoft.com/office/word/2012/wordml" xmlns:w16se="http://schemas.microsoft.com/office/word/2015/wordml/symex" xmlns:wpg="http://schemas.microsoft.com/office/word/2010/wordprocessingGroup" xmlns:wpi="http://schemas.microsoft.com/office/word/2010/wordprocessingInk" xmlns:wne="http://schemas.microsoft.com/office/word/2006/wordml" xmlns:wps="http://schemas.microsoft.com/office/word/2010/wordprocessingShape" mc:Ignorable="w14 w15 w16se wp14">
+<w:hdr xmlns:wpc="http://schemas.microsoft.com/office/word/2010/wordprocessingCanvas" xmlns:cx="http://schemas.microsoft.com/office/drawing/2014/chartex" xmlns:cx1="http://schemas.microsoft.com/office/drawing/2015/9/8/chartex" xmlns:cx2="http://schemas.microsoft.com/office/drawing/2015/10/21/chartex" xmlns:cx3="http://schemas.microsoft.com/office/drawing/2016/5/9/chartex" xmlns:cx4="http://schemas.microsoft.com/office/drawing/2016/5/10/chartex" xmlns:cx5="http://schemas.microsoft.com/office/drawing/2016/5/11/chartex" xmlns:cx6="http://schemas.microsoft.com/office/drawing/2016/5/12/chartex" xmlns:cx7="http://schemas.microsoft.com/office/drawing/2016/5/13/chartex" xmlns:cx8="http://schemas.microsoft.com/office/drawing/2016/5/14/chartex" xmlns:mc="http://schemas.openxmlformats.org/markup-compatibility/2006" xmlns:aink="http://schemas.microsoft.com/office/drawing/2016/ink" xmlns:am3d="http://schemas.microsoft.com/office/drawing/2017/model3d" xmlns:o="urn:schemas-microsoft-com:office:office" xmlns:r="http://schemas.openxmlformats.org/officeDocument/2006/relationships" xmlns:m="http://schemas.openxmlformats.org/officeDocument/2006/math" xmlns:v="urn:schemas-microsoft-com:vml" xmlns:wp14="http://schemas.microsoft.com/office/word/2010/wordprocessingDrawing" xmlns:wp="http://schemas.openxmlformats.org/drawingml/2006/wordprocessingDrawing" xmlns:w10="urn:schemas-microsoft-com:office:word" xmlns:w="http://schemas.openxmlformats.org/wordprocessingml/2006/main" xmlns:w14="http://schemas.microsoft.com/office/word/2010/wordml" xmlns:w15="http://schemas.microsoft.com/office/word/2012/wordml" xmlns:w16cid="http://schemas.microsoft.com/office/word/2016/wordml/cid" xmlns:w16se="http://schemas.microsoft.com/office/word/2015/wordml/symex" xmlns:wpg="http://schemas.microsoft.com/office/word/2010/wordprocessingGroup" xmlns:wpi="http://schemas.microsoft.com/office/word/2010/wordprocessingInk" xmlns:wne="http://schemas.microsoft.com/office/word/2006/wordml" xmlns:wps="http://schemas.microsoft.com/office/word/2010/wordprocessingShape" mc:Ignorable="w14 w15 w16se w16cid wp14">
   <w:p>
     <w:pPr>
       <w:pStyle w:val="En-tte"/>
@@ -5886,7 +6243,7 @@
 </file>
 
 <file path=word/numbering.xml><?xml version="1.0" encoding="utf-8"?>
-<w:numbering xmlns:wpc="http://schemas.microsoft.com/office/word/2010/wordprocessingCanvas" xmlns:cx="http://schemas.microsoft.com/office/drawing/2014/chartex" xmlns:mc="http://schemas.openxmlformats.org/markup-compatibility/2006" xmlns:o="urn:schemas-microsoft-com:office:office" xmlns:r="http://schemas.openxmlformats.org/officeDocument/2006/relationships" xmlns:m="http://schemas.openxmlformats.org/officeDocument/2006/math" xmlns:v="urn:schemas-microsoft-com:vml" xmlns:wp14="http://schemas.microsoft.com/office/word/2010/wordprocessingDrawing" xmlns:wp="http://schemas.openxmlformats.org/drawingml/2006/wordprocessingDrawing" xmlns:w10="urn:schemas-microsoft-com:office:word" xmlns:w="http://schemas.openxmlformats.org/wordprocessingml/2006/main" xmlns:w14="http://schemas.microsoft.com/office/word/2010/wordml" xmlns:w15="http://schemas.microsoft.com/office/word/2012/wordml" xmlns:w16se="http://schemas.microsoft.com/office/word/2015/wordml/symex" xmlns:wpg="http://schemas.microsoft.com/office/word/2010/wordprocessingGroup" xmlns:wpi="http://schemas.microsoft.com/office/word/2010/wordprocessingInk" xmlns:wne="http://schemas.microsoft.com/office/word/2006/wordml" xmlns:wps="http://schemas.microsoft.com/office/word/2010/wordprocessingShape" mc:Ignorable="w14 w15 w16se wp14">
+<w:numbering xmlns:wpc="http://schemas.microsoft.com/office/word/2010/wordprocessingCanvas" xmlns:cx="http://schemas.microsoft.com/office/drawing/2014/chartex" xmlns:cx1="http://schemas.microsoft.com/office/drawing/2015/9/8/chartex" xmlns:cx2="http://schemas.microsoft.com/office/drawing/2015/10/21/chartex" xmlns:cx3="http://schemas.microsoft.com/office/drawing/2016/5/9/chartex" xmlns:cx4="http://schemas.microsoft.com/office/drawing/2016/5/10/chartex" xmlns:cx5="http://schemas.microsoft.com/office/drawing/2016/5/11/chartex" xmlns:cx6="http://schemas.microsoft.com/office/drawing/2016/5/12/chartex" xmlns:cx7="http://schemas.microsoft.com/office/drawing/2016/5/13/chartex" xmlns:cx8="http://schemas.microsoft.com/office/drawing/2016/5/14/chartex" xmlns:mc="http://schemas.openxmlformats.org/markup-compatibility/2006" xmlns:aink="http://schemas.microsoft.com/office/drawing/2016/ink" xmlns:am3d="http://schemas.microsoft.com/office/drawing/2017/model3d" xmlns:o="urn:schemas-microsoft-com:office:office" xmlns:r="http://schemas.openxmlformats.org/officeDocument/2006/relationships" xmlns:m="http://schemas.openxmlformats.org/officeDocument/2006/math" xmlns:v="urn:schemas-microsoft-com:vml" xmlns:wp14="http://schemas.microsoft.com/office/word/2010/wordprocessingDrawing" xmlns:wp="http://schemas.openxmlformats.org/drawingml/2006/wordprocessingDrawing" xmlns:w10="urn:schemas-microsoft-com:office:word" xmlns:w="http://schemas.openxmlformats.org/wordprocessingml/2006/main" xmlns:w14="http://schemas.microsoft.com/office/word/2010/wordml" xmlns:w15="http://schemas.microsoft.com/office/word/2012/wordml" xmlns:w16cid="http://schemas.microsoft.com/office/word/2016/wordml/cid" xmlns:w16se="http://schemas.microsoft.com/office/word/2015/wordml/symex" xmlns:wpg="http://schemas.microsoft.com/office/word/2010/wordprocessingGroup" xmlns:wpi="http://schemas.microsoft.com/office/word/2010/wordprocessingInk" xmlns:wne="http://schemas.microsoft.com/office/word/2006/wordml" xmlns:wps="http://schemas.microsoft.com/office/word/2010/wordprocessingShape" mc:Ignorable="w14 w15 w16se w16cid wp14">
   <w:abstractNum w:abstractNumId="0" w15:restartNumberingAfterBreak="0">
     <w:nsid w:val="06580863"/>
     <w:multiLevelType w:val="multilevel"/>
@@ -7391,7 +7748,7 @@
 </file>
 
 <file path=word/styles.xml><?xml version="1.0" encoding="utf-8"?>
-<w:styles xmlns:mc="http://schemas.openxmlformats.org/markup-compatibility/2006" xmlns:r="http://schemas.openxmlformats.org/officeDocument/2006/relationships" xmlns:w="http://schemas.openxmlformats.org/wordprocessingml/2006/main" xmlns:w14="http://schemas.microsoft.com/office/word/2010/wordml" xmlns:w15="http://schemas.microsoft.com/office/word/2012/wordml" xmlns:w16se="http://schemas.microsoft.com/office/word/2015/wordml/symex" mc:Ignorable="w14 w15 w16se">
+<w:styles xmlns:mc="http://schemas.openxmlformats.org/markup-compatibility/2006" xmlns:r="http://schemas.openxmlformats.org/officeDocument/2006/relationships" xmlns:w="http://schemas.openxmlformats.org/wordprocessingml/2006/main" xmlns:w14="http://schemas.microsoft.com/office/word/2010/wordml" xmlns:w15="http://schemas.microsoft.com/office/word/2012/wordml" xmlns:w16cid="http://schemas.microsoft.com/office/word/2016/wordml/cid" xmlns:w16se="http://schemas.microsoft.com/office/word/2015/wordml/symex" mc:Ignorable="w14 w15 w16se w16cid">
   <w:docDefaults>
     <w:rPrDefault>
       <w:rPr>
@@ -7405,7 +7762,7 @@
       </w:pPr>
     </w:pPrDefault>
   </w:docDefaults>
-  <w:latentStyles w:defLockedState="0" w:defUIPriority="99" w:defSemiHidden="0" w:defUnhideWhenUsed="0" w:defQFormat="0" w:count="371">
+  <w:latentStyles w:defLockedState="0" w:defUIPriority="99" w:defSemiHidden="0" w:defUnhideWhenUsed="0" w:defQFormat="0" w:count="375">
     <w:lsdException w:name="Normal" w:uiPriority="0" w:qFormat="1"/>
     <w:lsdException w:name="heading 1" w:uiPriority="9" w:qFormat="1"/>
     <w:lsdException w:name="heading 2" w:semiHidden="1" w:uiPriority="9" w:unhideWhenUsed="1" w:qFormat="1"/>
@@ -7511,7 +7868,6 @@
     <w:lsdException w:name="HTML Sample" w:semiHidden="1" w:unhideWhenUsed="1"/>
     <w:lsdException w:name="HTML Typewriter" w:semiHidden="1" w:unhideWhenUsed="1"/>
     <w:lsdException w:name="HTML Variable" w:semiHidden="1" w:unhideWhenUsed="1"/>
-    <w:lsdException w:name="Normal Table" w:semiHidden="1" w:unhideWhenUsed="1"/>
     <w:lsdException w:name="annotation subject" w:semiHidden="1" w:unhideWhenUsed="1"/>
     <w:lsdException w:name="No List" w:semiHidden="1" w:unhideWhenUsed="1"/>
     <w:lsdException w:name="Outline List 1" w:semiHidden="1" w:unhideWhenUsed="1"/>
@@ -7555,10 +7911,8 @@
     <w:lsdException w:name="Table Elegant" w:semiHidden="1" w:unhideWhenUsed="1"/>
     <w:lsdException w:name="Table Professional" w:semiHidden="1" w:unhideWhenUsed="1"/>
     <w:lsdException w:name="Table Subtle 1" w:semiHidden="1" w:unhideWhenUsed="1"/>
-    <w:lsdException w:name="Table Subtle 2" w:semiHidden="1" w:unhideWhenUsed="1"/>
     <w:lsdException w:name="Table Web 1" w:semiHidden="1" w:unhideWhenUsed="1"/>
     <w:lsdException w:name="Table Web 2" w:semiHidden="1" w:unhideWhenUsed="1"/>
-    <w:lsdException w:name="Table Web 3" w:semiHidden="1" w:unhideWhenUsed="1"/>
     <w:lsdException w:name="Balloon Text" w:semiHidden="1" w:unhideWhenUsed="1"/>
     <w:lsdException w:name="Table Grid" w:uiPriority="0"/>
     <w:lsdException w:name="Table Theme" w:semiHidden="1" w:unhideWhenUsed="1"/>
@@ -7777,6 +8131,10 @@
     <w:lsdException w:name="List Table 5 Dark Accent 6" w:uiPriority="50"/>
     <w:lsdException w:name="List Table 6 Colorful Accent 6" w:uiPriority="51"/>
     <w:lsdException w:name="List Table 7 Colorful Accent 6" w:uiPriority="52"/>
+    <w:lsdException w:name="Mention" w:semiHidden="1" w:unhideWhenUsed="1"/>
+    <w:lsdException w:name="Smart Hyperlink" w:semiHidden="1" w:unhideWhenUsed="1"/>
+    <w:lsdException w:name="Hashtag" w:semiHidden="1" w:unhideWhenUsed="1"/>
+    <w:lsdException w:name="Unresolved Mention" w:semiHidden="1" w:unhideWhenUsed="1"/>
   </w:latentStyles>
   <w:style w:type="paragraph" w:default="1" w:styleId="Normal">
     <w:name w:val="Normal"/>
@@ -8785,7 +9143,7 @@
 </file>
 
 <file path=customXml/itemProps1.xml><?xml version="1.0" encoding="utf-8"?>
-<ds:datastoreItem xmlns:ds="http://schemas.openxmlformats.org/officeDocument/2006/customXml" ds:itemID="{6204BD25-4FB0-4932-A936-349E2BAA3E4E}">
+<ds:datastoreItem xmlns:ds="http://schemas.openxmlformats.org/officeDocument/2006/customXml" ds:itemID="{E8BFFAD2-1AD4-48D0-BE62-ED14079C6B23}">
   <ds:schemaRefs>
     <ds:schemaRef ds:uri="http://schemas.openxmlformats.org/officeDocument/2006/bibliography"/>
   </ds:schemaRefs>

</xml_diff>